<commit_message>
found richmond lat,long data
</commit_message>
<xml_diff>
--- a/Retail_Inference.docx
+++ b/Retail_Inference.docx
@@ -283,27 +283,7 @@
           <w:sz w:val="24"/>
           <w:szCs w:val="24"/>
         </w:rPr>
-        <w:t xml:space="preserve">Church Hill, </w:t>
-      </w:r>
-      <w:r>
-        <w:rPr>
-          <w:rFonts w:ascii="Times New Roman" w:hAnsi="Times New Roman"/>
-          <w:b w:val="false"/>
-          <w:bCs w:val="false"/>
-          <w:sz w:val="24"/>
-          <w:szCs w:val="24"/>
-        </w:rPr>
-        <w:t>a neighborhood</w:t>
-      </w:r>
-      <w:r>
-        <w:rPr>
-          <w:rFonts w:ascii="Times New Roman" w:hAnsi="Times New Roman"/>
-          <w:b w:val="false"/>
-          <w:bCs w:val="false"/>
-          <w:sz w:val="24"/>
-          <w:szCs w:val="24"/>
-        </w:rPr>
-        <w:t xml:space="preserve"> in Richmond, VA.  This is a good neighborhood because it is in the early stages of revitalization.  It’s also in a city that sits right in the middle of the state surrounded by several similar cities.</w:t>
+        <w:t>Church Hill, a neighborhood in Richmond, VA.  This is a good neighborhood because it is in the early stages of revitalization.  It’s also in a city that sits right in the middle of the state surrounded by several similar cities.</w:t>
       </w:r>
     </w:p>
     <w:p>
@@ -347,37 +327,7 @@
           <w:sz w:val="24"/>
           <w:szCs w:val="24"/>
         </w:rPr>
-        <w:t xml:space="preserve">We can’t assume </w:t>
-      </w:r>
-      <w:r>
-        <w:rPr>
-          <w:rFonts w:ascii="Times New Roman" w:hAnsi="Times New Roman"/>
-          <w:b w:val="false"/>
-          <w:bCs w:val="false"/>
-          <w:sz w:val="24"/>
-          <w:szCs w:val="24"/>
-        </w:rPr>
-        <w:t xml:space="preserve">the </w:t>
-      </w:r>
-      <w:r>
-        <w:rPr>
-          <w:rFonts w:ascii="Times New Roman" w:hAnsi="Times New Roman"/>
-          <w:b w:val="false"/>
-          <w:bCs w:val="false"/>
-          <w:sz w:val="24"/>
-          <w:szCs w:val="24"/>
-        </w:rPr>
-        <w:t xml:space="preserve">current retail categories </w:t>
-      </w:r>
-      <w:r>
-        <w:rPr>
-          <w:rFonts w:ascii="Times New Roman" w:hAnsi="Times New Roman"/>
-          <w:b w:val="false"/>
-          <w:bCs w:val="false"/>
-          <w:sz w:val="24"/>
-          <w:szCs w:val="24"/>
-        </w:rPr>
-        <w:t xml:space="preserve">present in </w:t>
+        <w:t xml:space="preserve">We can’t assume the current retail categories present in </w:t>
       </w:r>
       <w:r>
         <w:rPr>
@@ -400,86 +350,20 @@
           <w:sz w:val="24"/>
           <w:szCs w:val="24"/>
         </w:rPr>
-        <w:t xml:space="preserve"> represent the </w:t>
-      </w:r>
-      <w:r>
-        <w:rPr>
-          <w:rFonts w:ascii="Times New Roman" w:hAnsi="Times New Roman"/>
-          <w:b w:val="false"/>
-          <w:bCs w:val="false"/>
-          <w:sz w:val="24"/>
-          <w:szCs w:val="24"/>
-        </w:rPr>
-        <w:t xml:space="preserve">entirety of </w:t>
-      </w:r>
-      <w:r>
-        <w:rPr>
-          <w:rFonts w:ascii="Times New Roman" w:hAnsi="Times New Roman"/>
-          <w:b w:val="false"/>
-          <w:bCs w:val="false"/>
-          <w:sz w:val="24"/>
-          <w:szCs w:val="24"/>
-        </w:rPr>
-        <w:t xml:space="preserve">local </w:t>
-      </w:r>
-      <w:r>
-        <w:rPr>
-          <w:rFonts w:ascii="Times New Roman" w:hAnsi="Times New Roman"/>
-          <w:b w:val="false"/>
-          <w:bCs w:val="false"/>
-          <w:sz w:val="24"/>
-          <w:szCs w:val="24"/>
-        </w:rPr>
-        <w:t xml:space="preserve">customers’ wants.  Often it is the case that consumers don’t know what they want.  The problem property managers, entrepreneurs, and existing business owners face is looking beyond their neighborhood for deeper insight into what may be successful.  This problem is commonly addressed in a limited way by exchanging information with people in nearby cities with similar markets.  </w:t>
-      </w:r>
-      <w:r>
-        <w:rPr>
-          <w:rFonts w:ascii="Times New Roman" w:hAnsi="Times New Roman"/>
-          <w:b w:val="false"/>
-          <w:bCs w:val="false"/>
-          <w:sz w:val="24"/>
-          <w:szCs w:val="24"/>
-        </w:rPr>
-        <w:t xml:space="preserve">This process is </w:t>
-      </w:r>
-      <w:r>
-        <w:rPr>
-          <w:rFonts w:eastAsia="Songti SC" w:cs="Arial Unicode MS" w:ascii="Times New Roman" w:hAnsi="Times New Roman"/>
-          <w:b w:val="false"/>
-          <w:bCs w:val="false"/>
-          <w:color w:val="auto"/>
-          <w:kern w:val="2"/>
-          <w:sz w:val="24"/>
-          <w:szCs w:val="24"/>
-          <w:lang w:val="en-US" w:eastAsia="zh-CN" w:bidi="hi-IN"/>
-        </w:rPr>
-        <w:t xml:space="preserve">cumbersome because it’s difficult to network beyond </w:t>
-      </w:r>
-      <w:r>
-        <w:rPr>
-          <w:rFonts w:eastAsia="Songti SC" w:cs="Arial Unicode MS" w:ascii="Times New Roman" w:hAnsi="Times New Roman"/>
-          <w:b w:val="false"/>
-          <w:bCs w:val="false"/>
-          <w:color w:val="auto"/>
-          <w:kern w:val="2"/>
-          <w:sz w:val="24"/>
-          <w:szCs w:val="24"/>
-          <w:lang w:val="en-US" w:eastAsia="zh-CN" w:bidi="hi-IN"/>
-        </w:rPr>
-        <w:t xml:space="preserve">one’s </w:t>
-      </w:r>
-      <w:r>
-        <w:rPr>
-          <w:rFonts w:eastAsia="Songti SC" w:cs="Arial Unicode MS" w:ascii="Times New Roman" w:hAnsi="Times New Roman"/>
-          <w:b w:val="false"/>
-          <w:bCs w:val="false"/>
-          <w:color w:val="auto"/>
-          <w:kern w:val="2"/>
-          <w:sz w:val="24"/>
-          <w:szCs w:val="24"/>
-          <w:lang w:val="en-US" w:eastAsia="zh-CN" w:bidi="hi-IN"/>
-        </w:rPr>
-        <w:t xml:space="preserve">city and it’s flawed because it relies too much on human perspective which is prone to bias.  </w:t>
+        <w:t xml:space="preserve"> represent the entirety of local customers’ wants.  Often it is the case that consumers don’t know what they want.  The problem property managers, entrepreneurs, and existing business owners face is looking beyond their neighborhood for deeper insight into what may be successful.  This problem is commonly addressed in a limited way by exchanging information with people in nearby cities with similar markets.  This process is </w:t>
+      </w:r>
+      <w:r>
+        <w:rPr>
+          <w:rFonts w:eastAsia="Songti SC" w:cs="Arial Unicode MS" w:ascii="Times New Roman" w:hAnsi="Times New Roman"/>
+          <w:b w:val="false"/>
+          <w:bCs w:val="false"/>
+          <w:color w:val="auto"/>
+          <w:kern w:val="2"/>
+          <w:sz w:val="24"/>
+          <w:szCs w:val="24"/>
+          <w:lang w:val="en-US" w:eastAsia="zh-CN" w:bidi="hi-IN"/>
+        </w:rPr>
+        <w:t xml:space="preserve">cumbersome because it’s difficult to network beyond one’s city and it’s flawed because it relies too much on human perspective which is prone to bias.  </w:t>
       </w:r>
     </w:p>
     <w:p>
@@ -523,27 +407,7 @@
           <w:sz w:val="24"/>
           <w:szCs w:val="24"/>
         </w:rPr>
-        <w:t>To address the challenge</w:t>
-      </w:r>
-      <w:r>
-        <w:rPr>
-          <w:rFonts w:ascii="Times New Roman" w:hAnsi="Times New Roman"/>
-          <w:b w:val="false"/>
-          <w:bCs w:val="false"/>
-          <w:sz w:val="24"/>
-          <w:szCs w:val="24"/>
-        </w:rPr>
-        <w:t>s</w:t>
-      </w:r>
-      <w:r>
-        <w:rPr>
-          <w:rFonts w:ascii="Times New Roman" w:hAnsi="Times New Roman"/>
-          <w:b w:val="false"/>
-          <w:bCs w:val="false"/>
-          <w:sz w:val="24"/>
-          <w:szCs w:val="24"/>
-        </w:rPr>
-        <w:t xml:space="preserve"> of looking beyond </w:t>
+        <w:t xml:space="preserve">To address the challenges of looking beyond </w:t>
       </w:r>
       <w:r>
         <w:rPr>
@@ -566,15 +430,41 @@
           <w:sz w:val="24"/>
           <w:szCs w:val="24"/>
         </w:rPr>
-        <w:t xml:space="preserve">, we </w:t>
-      </w:r>
-      <w:r>
-        <w:rPr>
-          <w:rFonts w:ascii="Times New Roman" w:hAnsi="Times New Roman"/>
-          <w:b w:val="false"/>
-          <w:bCs w:val="false"/>
-          <w:sz w:val="24"/>
-          <w:szCs w:val="24"/>
+        <w:t xml:space="preserve">, we will compile and analyze retail category and location data from neighborhoods in nearby cities.  Based on the category data, we will use clustering to determine which neighborhoods we may consider to be similar markets to Church Hill.  </w:t>
+      </w:r>
+      <w:r>
+        <w:rPr>
+          <w:rFonts w:eastAsia="Songti SC" w:cs="Arial Unicode MS" w:ascii="Times New Roman" w:hAnsi="Times New Roman"/>
+          <w:b w:val="false"/>
+          <w:bCs w:val="false"/>
+          <w:color w:val="auto"/>
+          <w:kern w:val="2"/>
+          <w:sz w:val="24"/>
+          <w:szCs w:val="24"/>
+          <w:lang w:val="en-US" w:eastAsia="zh-CN" w:bidi="hi-IN"/>
+        </w:rPr>
+        <w:t>Then w</w:t>
+      </w:r>
+      <w:r>
+        <w:rPr>
+          <w:rFonts w:ascii="Times New Roman" w:hAnsi="Times New Roman"/>
+          <w:b w:val="false"/>
+          <w:bCs w:val="false"/>
+          <w:sz w:val="24"/>
+          <w:szCs w:val="24"/>
+        </w:rPr>
+        <w:t xml:space="preserve">e </w:t>
+      </w:r>
+      <w:r>
+        <w:rPr>
+          <w:rFonts w:eastAsia="Songti SC" w:cs="Arial Unicode MS" w:ascii="Times New Roman" w:hAnsi="Times New Roman"/>
+          <w:b w:val="false"/>
+          <w:bCs w:val="false"/>
+          <w:color w:val="auto"/>
+          <w:kern w:val="2"/>
+          <w:sz w:val="24"/>
+          <w:szCs w:val="24"/>
+          <w:lang w:val="en-US" w:eastAsia="zh-CN" w:bidi="hi-IN"/>
         </w:rPr>
         <w:t xml:space="preserve">will </w:t>
       </w:r>
@@ -586,93 +476,7 @@
           <w:sz w:val="24"/>
           <w:szCs w:val="24"/>
         </w:rPr>
-        <w:t xml:space="preserve">compile and analyze retail </w:t>
-      </w:r>
-      <w:r>
-        <w:rPr>
-          <w:rFonts w:ascii="Times New Roman" w:hAnsi="Times New Roman"/>
-          <w:b w:val="false"/>
-          <w:bCs w:val="false"/>
-          <w:sz w:val="24"/>
-          <w:szCs w:val="24"/>
-        </w:rPr>
-        <w:t xml:space="preserve">category and </w:t>
-      </w:r>
-      <w:r>
-        <w:rPr>
-          <w:rFonts w:ascii="Times New Roman" w:hAnsi="Times New Roman"/>
-          <w:b w:val="false"/>
-          <w:bCs w:val="false"/>
-          <w:sz w:val="24"/>
-          <w:szCs w:val="24"/>
-        </w:rPr>
-        <w:t xml:space="preserve">location data from neighborhoods in nearby cities.  </w:t>
-      </w:r>
-      <w:r>
-        <w:rPr>
-          <w:rFonts w:ascii="Times New Roman" w:hAnsi="Times New Roman"/>
-          <w:b w:val="false"/>
-          <w:bCs w:val="false"/>
-          <w:sz w:val="24"/>
-          <w:szCs w:val="24"/>
-        </w:rPr>
-        <w:t xml:space="preserve">Based on the category data, we will use clustering to determine which neighborhoods we may consider to be similar markets to Church Hill.  </w:t>
-      </w:r>
-      <w:r>
-        <w:rPr>
-          <w:rFonts w:eastAsia="Songti SC" w:cs="Arial Unicode MS" w:ascii="Times New Roman" w:hAnsi="Times New Roman"/>
-          <w:b w:val="false"/>
-          <w:bCs w:val="false"/>
-          <w:color w:val="auto"/>
-          <w:kern w:val="2"/>
-          <w:sz w:val="24"/>
-          <w:szCs w:val="24"/>
-          <w:lang w:val="en-US" w:eastAsia="zh-CN" w:bidi="hi-IN"/>
-        </w:rPr>
-        <w:t>Then w</w:t>
-      </w:r>
-      <w:r>
-        <w:rPr>
-          <w:rFonts w:ascii="Times New Roman" w:hAnsi="Times New Roman"/>
-          <w:b w:val="false"/>
-          <w:bCs w:val="false"/>
-          <w:sz w:val="24"/>
-          <w:szCs w:val="24"/>
-        </w:rPr>
-        <w:t xml:space="preserve">e </w:t>
-      </w:r>
-      <w:r>
-        <w:rPr>
-          <w:rFonts w:eastAsia="Songti SC" w:cs="Arial Unicode MS" w:ascii="Times New Roman" w:hAnsi="Times New Roman"/>
-          <w:b w:val="false"/>
-          <w:bCs w:val="false"/>
-          <w:color w:val="auto"/>
-          <w:kern w:val="2"/>
-          <w:sz w:val="24"/>
-          <w:szCs w:val="24"/>
-          <w:lang w:val="en-US" w:eastAsia="zh-CN" w:bidi="hi-IN"/>
-        </w:rPr>
-        <w:t xml:space="preserve">will </w:t>
-      </w:r>
-      <w:r>
-        <w:rPr>
-          <w:rFonts w:ascii="Times New Roman" w:hAnsi="Times New Roman"/>
-          <w:b w:val="false"/>
-          <w:bCs w:val="false"/>
-          <w:sz w:val="24"/>
-          <w:szCs w:val="24"/>
-        </w:rPr>
-        <w:t xml:space="preserve">generate a ranked list of retail categories </w:t>
-      </w:r>
-      <w:r>
-        <w:rPr>
-          <w:rFonts w:ascii="Times New Roman" w:hAnsi="Times New Roman"/>
-          <w:b w:val="false"/>
-          <w:bCs w:val="false"/>
-          <w:sz w:val="24"/>
-          <w:szCs w:val="24"/>
-        </w:rPr>
-        <w:t xml:space="preserve">present in those similar, nearby </w:t>
+        <w:t xml:space="preserve">generate a ranked list of retail categories present in those similar, nearby </w:t>
       </w:r>
       <w:r>
         <w:rPr>
@@ -695,7 +499,30 @@
           <w:sz w:val="24"/>
           <w:szCs w:val="24"/>
         </w:rPr>
-        <w:t xml:space="preserve">which are absent from </w:t>
+        <w:t xml:space="preserve">which are </w:t>
+      </w:r>
+      <w:r>
+        <w:rPr>
+          <w:rFonts w:eastAsia="Songti SC" w:cs="Arial Unicode MS" w:ascii="Times New Roman" w:hAnsi="Times New Roman"/>
+          <w:b w:val="false"/>
+          <w:bCs w:val="false"/>
+          <w:color w:val="auto"/>
+          <w:kern w:val="2"/>
+          <w:sz w:val="24"/>
+          <w:szCs w:val="24"/>
+          <w:lang w:val="en-US" w:eastAsia="zh-CN" w:bidi="hi-IN"/>
+        </w:rPr>
+        <w:t xml:space="preserve">under-represented </w:t>
+      </w:r>
+      <w:r>
+        <w:rPr>
+          <w:rFonts w:ascii="Times New Roman" w:hAnsi="Times New Roman"/>
+          <w:b w:val="false"/>
+          <w:bCs w:val="false"/>
+          <w:sz w:val="24"/>
+          <w:szCs w:val="24"/>
+        </w:rPr>
+        <w:t xml:space="preserve">from </w:t>
       </w:r>
       <w:r>
         <w:rPr>
@@ -718,27 +545,7 @@
           <w:sz w:val="24"/>
           <w:szCs w:val="24"/>
         </w:rPr>
-        <w:t xml:space="preserve">.  </w:t>
-      </w:r>
-      <w:r>
-        <w:rPr>
-          <w:rFonts w:ascii="Times New Roman" w:hAnsi="Times New Roman"/>
-          <w:b w:val="false"/>
-          <w:bCs w:val="false"/>
-          <w:sz w:val="24"/>
-          <w:szCs w:val="24"/>
-        </w:rPr>
-        <w:t>It is important to note w</w:t>
-      </w:r>
-      <w:r>
-        <w:rPr>
-          <w:rFonts w:ascii="Times New Roman" w:hAnsi="Times New Roman"/>
-          <w:b w:val="false"/>
-          <w:bCs w:val="false"/>
-          <w:sz w:val="24"/>
-          <w:szCs w:val="24"/>
-        </w:rPr>
-        <w:t xml:space="preserve">e make the assumption consumers in similar, nearby </w:t>
+        <w:t xml:space="preserve">.  It is important to note we make the assumption consumers in similar, nearby </w:t>
       </w:r>
       <w:r>
         <w:rPr>
@@ -761,17 +568,7 @@
           <w:sz w:val="24"/>
           <w:szCs w:val="24"/>
         </w:rPr>
-        <w:t xml:space="preserve">will behave similarly.  </w:t>
-      </w:r>
-      <w:r>
-        <w:rPr>
-          <w:rFonts w:ascii="Times New Roman" w:hAnsi="Times New Roman"/>
-          <w:b w:val="false"/>
-          <w:bCs w:val="false"/>
-          <w:sz w:val="24"/>
-          <w:szCs w:val="24"/>
-        </w:rPr>
-        <w:t xml:space="preserve">Based on this assumption, our ranked list </w:t>
+        <w:t xml:space="preserve">will behave similarly.  Based on this assumption, our ranked list </w:t>
       </w:r>
       <w:r>
         <w:rPr>
@@ -828,7 +625,13 @@
         </w:rPr>
       </w:pPr>
       <w:r>
-        <w:rPr/>
+        <w:rPr>
+          <w:rFonts w:ascii="Times New Roman" w:hAnsi="Times New Roman"/>
+          <w:b w:val="false"/>
+          <w:bCs w:val="false"/>
+          <w:sz w:val="24"/>
+          <w:szCs w:val="24"/>
+        </w:rPr>
       </w:r>
       <w:r>
         <w:br w:type="page"/>
@@ -932,61 +735,47 @@
       </w:r>
       <w:r>
         <w:rPr/>
-        <w:t xml:space="preserve"> within a certain radius from a location given by latitude and longitude coordinates.  I’ve determined that the center of </w:t>
+        <w:t xml:space="preserve"> within a certain radius from a location given by latitude and longitude coordinates.  I’ve determined that the center of Church Hill is </w:t>
+      </w:r>
+      <w:r>
+        <w:rPr>
+          <w:rFonts w:eastAsia="Songti SC" w:cs="Arial Unicode MS"/>
+          <w:color w:val="auto"/>
+          <w:kern w:val="2"/>
+          <w:sz w:val="24"/>
+          <w:szCs w:val="24"/>
+          <w:lang w:val="en-US" w:eastAsia="zh-CN" w:bidi="hi-IN"/>
+        </w:rPr>
+        <w:t>(</w:t>
       </w:r>
       <w:r>
         <w:rPr/>
-        <w:t>C</w:t>
-      </w:r>
-      <w:r>
-        <w:rPr/>
-        <w:t xml:space="preserve">hurch </w:t>
-      </w:r>
-      <w:r>
-        <w:rPr/>
-        <w:t xml:space="preserve">Hill is </w:t>
-      </w:r>
-      <w:r>
-        <w:rPr>
-          <w:rFonts w:eastAsia="Songti SC" w:cs="Arial Unicode MS"/>
-          <w:color w:val="auto"/>
-          <w:kern w:val="2"/>
-          <w:sz w:val="24"/>
-          <w:szCs w:val="24"/>
-          <w:lang w:val="en-US" w:eastAsia="zh-CN" w:bidi="hi-IN"/>
-        </w:rPr>
-        <w:t>(</w:t>
-      </w:r>
-      <w:r>
-        <w:rPr/>
-        <w:t>37.533310,</w:t>
-      </w:r>
-      <w:r>
-        <w:rPr/>
-        <w:t>-77.415351</w:t>
-      </w:r>
-      <w:r>
-        <w:rPr/>
-        <w:t>) with a  radius of 700 meters.  Below you can see what the first few rows of the database looks like for retail data in Church Hill.  I’ve also mapped the retail locations and ranked the categories by count.</w:t>
-      </w:r>
-    </w:p>
-    <w:p>
-      <w:pPr>
-        <w:pStyle w:val="Normal"/>
-        <w:bidi w:val="0"/>
-        <w:spacing w:lineRule="auto" w:line="360"/>
-        <w:jc w:val="left"/>
-        <w:rPr>
-          <w:rFonts w:ascii="Times New Roman" w:hAnsi="Times New Roman"/>
-          <w:b w:val="false"/>
-          <w:b w:val="false"/>
-          <w:bCs w:val="false"/>
-          <w:sz w:val="24"/>
-          <w:szCs w:val="24"/>
-        </w:rPr>
-      </w:pPr>
-      <w:r>
-        <w:rPr/>
+        <w:t>37.533310,-77.415351) with a  radius of 700 meters.  Below you can see what the first few rows of the database looks like for retail data in Church Hill.  I’ve also mapped the retail locations and ranked the categories by count.</w:t>
+      </w:r>
+    </w:p>
+    <w:p>
+      <w:pPr>
+        <w:pStyle w:val="Normal"/>
+        <w:bidi w:val="0"/>
+        <w:spacing w:lineRule="auto" w:line="360"/>
+        <w:jc w:val="left"/>
+        <w:rPr>
+          <w:rFonts w:ascii="Times New Roman" w:hAnsi="Times New Roman"/>
+          <w:b w:val="false"/>
+          <w:b w:val="false"/>
+          <w:bCs w:val="false"/>
+          <w:sz w:val="24"/>
+          <w:szCs w:val="24"/>
+        </w:rPr>
+      </w:pPr>
+      <w:r>
+        <w:rPr>
+          <w:rFonts w:ascii="Times New Roman" w:hAnsi="Times New Roman"/>
+          <w:b w:val="false"/>
+          <w:bCs w:val="false"/>
+          <w:sz w:val="24"/>
+          <w:szCs w:val="24"/>
+        </w:rPr>
         <w:drawing>
           <wp:anchor behindDoc="0" distT="0" distB="0" distL="0" distR="0" simplePos="0" locked="0" layoutInCell="1" allowOverlap="1" relativeHeight="2">
             <wp:simplePos x="0" y="0"/>
@@ -1155,6 +944,48 @@
         <w:t xml:space="preserve">Norfolk, Chesapeake, Virginia Beach, Fredericksburg, Fairfax, Washington, Baltimore, Durham, Raleigh, and Greensboro. </w:t>
       </w:r>
     </w:p>
+    <w:p>
+      <w:pPr>
+        <w:pStyle w:val="Normal"/>
+        <w:bidi w:val="0"/>
+        <w:spacing w:lineRule="auto" w:line="360"/>
+        <w:jc w:val="left"/>
+        <w:rPr>
+          <w:rFonts w:ascii="Times New Roman" w:hAnsi="Times New Roman"/>
+          <w:b w:val="false"/>
+          <w:b w:val="false"/>
+          <w:bCs w:val="false"/>
+          <w:sz w:val="24"/>
+          <w:szCs w:val="24"/>
+        </w:rPr>
+      </w:pPr>
+      <w:r>
+        <w:rPr/>
+      </w:r>
+    </w:p>
+    <w:p>
+      <w:pPr>
+        <w:pStyle w:val="Normal"/>
+        <w:bidi w:val="0"/>
+        <w:spacing w:lineRule="auto" w:line="360"/>
+        <w:jc w:val="left"/>
+        <w:rPr>
+          <w:highlight w:val="yellow"/>
+        </w:rPr>
+      </w:pPr>
+      <w:r>
+        <w:rPr>
+          <w:rFonts w:eastAsia="Songti SC" w:cs="Arial Unicode MS"/>
+          <w:color w:val="000000"/>
+          <w:kern w:val="2"/>
+          <w:sz w:val="24"/>
+          <w:szCs w:val="24"/>
+          <w:highlight w:val="yellow"/>
+          <w:lang w:val="en-US" w:eastAsia="zh-CN" w:bidi="hi-IN"/>
+        </w:rPr>
+        <w:t>Mention foursuare geocoding doesnt work, switch to google cloud api.</w:t>
+      </w:r>
+    </w:p>
     <w:sectPr>
       <w:type w:val="nextPage"/>
       <w:pgSz w:w="12240" w:h="15840"/>
@@ -1192,7 +1023,7 @@
     <w:pPr>
       <w:widowControl/>
       <w:suppressAutoHyphens w:val="true"/>
-      <w:overflowPunct w:val="true"/>
+      <w:overflowPunct w:val="false"/>
       <w:bidi w:val="0"/>
       <w:spacing w:before="0" w:after="0"/>
       <w:jc w:val="left"/>

</xml_diff>